<commit_message>
update on moderator doc
</commit_message>
<xml_diff>
--- a/public/moderator.docx
+++ b/public/moderator.docx
@@ -126,23 +126,51 @@
           <w:sz w:val="16"/>
           <w:szCs w:val="16"/>
         </w:rPr>
-        <w:t>"90 Millionen Bücher"</w:t>
-      </w:r>
-    </w:p>
-    <w:p>
-      <w:pPr>
-        <w:spacing w:after="0" w:line="240" w:lineRule="auto"/>
-        <w:rPr>
-          <w:sz w:val="16"/>
-          <w:szCs w:val="16"/>
-        </w:rPr>
-      </w:pPr>
-      <w:r>
-        <w:rPr>
-          <w:sz w:val="16"/>
-          <w:szCs w:val="16"/>
-        </w:rPr>
-        <w:t xml:space="preserve">        "correctAnswer": "b",</w:t>
+        <w:t>"</w:t>
+      </w:r>
+      <w:r>
+        <w:rPr>
+          <w:sz w:val="16"/>
+          <w:szCs w:val="16"/>
+        </w:rPr>
+        <w:t>650</w:t>
+      </w:r>
+      <w:r>
+        <w:rPr>
+          <w:sz w:val="16"/>
+          <w:szCs w:val="16"/>
+        </w:rPr>
+        <w:t xml:space="preserve"> Millionen Bücher"</w:t>
+      </w:r>
+    </w:p>
+    <w:p>
+      <w:pPr>
+        <w:spacing w:after="0" w:line="240" w:lineRule="auto"/>
+        <w:rPr>
+          <w:sz w:val="16"/>
+          <w:szCs w:val="16"/>
+        </w:rPr>
+      </w:pPr>
+      <w:r>
+        <w:rPr>
+          <w:sz w:val="16"/>
+          <w:szCs w:val="16"/>
+        </w:rPr>
+        <w:t xml:space="preserve">        "correctAnswer": "</w:t>
+      </w:r>
+      <w:r>
+        <w:rPr>
+          <w:sz w:val="16"/>
+          <w:szCs w:val="16"/>
+        </w:rPr>
+        <w:t>a</w:t>
+      </w:r>
+      <w:r>
+        <w:rPr>
+          <w:sz w:val="16"/>
+          <w:szCs w:val="16"/>
+        </w:rPr>
+        <w:t>",</w:t>
       </w:r>
     </w:p>
     <w:p>
@@ -533,7 +561,23 @@
           <w:szCs w:val="16"/>
           <w:lang w:val="de-DE"/>
         </w:rPr>
-        <w:t xml:space="preserve">              "Haus 1 des Ministerium für Staatsicherheit in Berlin Lichtenberg"</w:t>
+        <w:t xml:space="preserve">              "Haus 1 des Ministerium</w:t>
+      </w:r>
+      <w:r>
+        <w:rPr>
+          <w:sz w:val="16"/>
+          <w:szCs w:val="16"/>
+          <w:lang w:val="de-DE"/>
+        </w:rPr>
+        <w:t>s</w:t>
+      </w:r>
+      <w:r>
+        <w:rPr>
+          <w:sz w:val="16"/>
+          <w:szCs w:val="16"/>
+          <w:lang w:val="de-DE"/>
+        </w:rPr>
+        <w:t xml:space="preserve"> für Staatsicherheit in Berlin Lichtenberg"</w:t>
       </w:r>
     </w:p>
     <w:p>
@@ -661,115 +705,7 @@
           <w:szCs w:val="16"/>
           <w:lang w:val="de-DE"/>
         </w:rPr>
-        <w:t>"In welcher Vereinigung arbeiten Clever &amp; Smart in ihren seit 1958 erschienenen Comic-Serien?",</w:t>
-      </w:r>
-    </w:p>
-    <w:p>
-      <w:pPr>
-        <w:spacing w:after="0" w:line="240" w:lineRule="auto"/>
-        <w:rPr>
-          <w:sz w:val="16"/>
-          <w:szCs w:val="16"/>
-          <w:lang w:val="de-DE"/>
-        </w:rPr>
-      </w:pPr>
-      <w:r>
-        <w:rPr>
-          <w:sz w:val="16"/>
-          <w:szCs w:val="16"/>
-          <w:lang w:val="de-DE"/>
-        </w:rPr>
-        <w:t xml:space="preserve">              " T.I.A. (Trans-Internationaler-Agentenring)"</w:t>
-      </w:r>
-    </w:p>
-    <w:p>
-      <w:pPr>
-        <w:spacing w:after="0" w:line="240" w:lineRule="auto"/>
-        <w:rPr>
-          <w:sz w:val="16"/>
-          <w:szCs w:val="16"/>
-          <w:lang w:val="de-DE"/>
-        </w:rPr>
-      </w:pPr>
-      <w:r>
-        <w:rPr>
-          <w:sz w:val="16"/>
-          <w:szCs w:val="16"/>
-          <w:lang w:val="de-DE"/>
-        </w:rPr>
-        <w:t xml:space="preserve">              "O.M.I (Organisation Machthungriger Intelligenzbestien)"</w:t>
-      </w:r>
-    </w:p>
-    <w:p>
-      <w:pPr>
-        <w:spacing w:after="0" w:line="240" w:lineRule="auto"/>
-        <w:rPr>
-          <w:sz w:val="16"/>
-          <w:szCs w:val="16"/>
-          <w:lang w:val="de-DE"/>
-        </w:rPr>
-      </w:pPr>
-      <w:r>
-        <w:rPr>
-          <w:sz w:val="16"/>
-          <w:szCs w:val="16"/>
-          <w:lang w:val="de-DE"/>
-        </w:rPr>
-        <w:t xml:space="preserve">              "O.P.A. (Organisation Pazifistischer Agenten)"</w:t>
-      </w:r>
-    </w:p>
-    <w:p>
-      <w:pPr>
-        <w:spacing w:after="0" w:line="240" w:lineRule="auto"/>
-        <w:rPr>
-          <w:sz w:val="16"/>
-          <w:szCs w:val="16"/>
-          <w:lang w:val="de-DE"/>
-        </w:rPr>
-      </w:pPr>
-      <w:r>
-        <w:rPr>
-          <w:sz w:val="16"/>
-          <w:szCs w:val="16"/>
-          <w:lang w:val="de-DE"/>
-        </w:rPr>
-        <w:t xml:space="preserve">        "correctAnswer": "a",</w:t>
-      </w:r>
-    </w:p>
-    <w:p>
-      <w:pPr>
-        <w:spacing w:after="0" w:line="240" w:lineRule="auto"/>
-        <w:rPr>
-          <w:sz w:val="16"/>
-          <w:szCs w:val="16"/>
-          <w:lang w:val="de-DE"/>
-        </w:rPr>
-      </w:pPr>
-      <w:r>
-        <w:rPr>
-          <w:sz w:val="16"/>
-          <w:szCs w:val="16"/>
-          <w:lang w:val="de-DE"/>
-        </w:rPr>
-        <w:t xml:space="preserve">    </w:t>
-      </w:r>
-    </w:p>
-    <w:p>
-      <w:pPr>
-        <w:spacing w:after="0" w:line="240" w:lineRule="auto"/>
-        <w:rPr>
-          <w:sz w:val="16"/>
-          <w:szCs w:val="16"/>
-          <w:lang w:val="de-DE"/>
-        </w:rPr>
-      </w:pPr>
-      <w:r>
-        <w:rPr>
-          <w:sz w:val="16"/>
-          <w:szCs w:val="16"/>
-          <w:lang w:val="de-DE"/>
-        </w:rPr>
-        <w:t xml:space="preserve">        "category": </w:t>
+        <w:t xml:space="preserve">"In welcher Vereinigung arbeiten Clever &amp; Smart in </w:t>
       </w:r>
       <w:r>
         <w:rPr>
@@ -779,25 +715,7 @@
           <w:szCs w:val="16"/>
           <w:lang w:val="de-DE"/>
         </w:rPr>
-        <w:t>"Musik",</w:t>
-      </w:r>
-    </w:p>
-    <w:p>
-      <w:pPr>
-        <w:spacing w:after="0" w:line="240" w:lineRule="auto"/>
-        <w:rPr>
-          <w:sz w:val="16"/>
-          <w:szCs w:val="16"/>
-          <w:lang w:val="de-DE"/>
-        </w:rPr>
-      </w:pPr>
-      <w:r>
-        <w:rPr>
-          <w:sz w:val="16"/>
-          <w:szCs w:val="16"/>
-          <w:lang w:val="de-DE"/>
-        </w:rPr>
-        <w:t xml:space="preserve">        "question": </w:t>
+        <w:t>der</w:t>
       </w:r>
       <w:r>
         <w:rPr>
@@ -807,7 +725,115 @@
           <w:szCs w:val="16"/>
           <w:lang w:val="de-DE"/>
         </w:rPr>
-        <w:t>"</w:t>
+        <w:t xml:space="preserve"> seit 1958 erschienenen Comic-Serie?",</w:t>
+      </w:r>
+    </w:p>
+    <w:p>
+      <w:pPr>
+        <w:spacing w:after="0" w:line="240" w:lineRule="auto"/>
+        <w:rPr>
+          <w:sz w:val="16"/>
+          <w:szCs w:val="16"/>
+          <w:lang w:val="de-DE"/>
+        </w:rPr>
+      </w:pPr>
+      <w:r>
+        <w:rPr>
+          <w:sz w:val="16"/>
+          <w:szCs w:val="16"/>
+          <w:lang w:val="de-DE"/>
+        </w:rPr>
+        <w:t xml:space="preserve">              " T.I.A. (Trans-Internationaler-Agentenring)"</w:t>
+      </w:r>
+    </w:p>
+    <w:p>
+      <w:pPr>
+        <w:spacing w:after="0" w:line="240" w:lineRule="auto"/>
+        <w:rPr>
+          <w:sz w:val="16"/>
+          <w:szCs w:val="16"/>
+          <w:lang w:val="de-DE"/>
+        </w:rPr>
+      </w:pPr>
+      <w:r>
+        <w:rPr>
+          <w:sz w:val="16"/>
+          <w:szCs w:val="16"/>
+          <w:lang w:val="de-DE"/>
+        </w:rPr>
+        <w:t xml:space="preserve">              "O.M.I (Organisation Machthungriger Intelligenzbestien)"</w:t>
+      </w:r>
+    </w:p>
+    <w:p>
+      <w:pPr>
+        <w:spacing w:after="0" w:line="240" w:lineRule="auto"/>
+        <w:rPr>
+          <w:sz w:val="16"/>
+          <w:szCs w:val="16"/>
+          <w:lang w:val="de-DE"/>
+        </w:rPr>
+      </w:pPr>
+      <w:r>
+        <w:rPr>
+          <w:sz w:val="16"/>
+          <w:szCs w:val="16"/>
+          <w:lang w:val="de-DE"/>
+        </w:rPr>
+        <w:t xml:space="preserve">              "O.P.A. (Organisation Pazifistischer Agenten)"</w:t>
+      </w:r>
+    </w:p>
+    <w:p>
+      <w:pPr>
+        <w:spacing w:after="0" w:line="240" w:lineRule="auto"/>
+        <w:rPr>
+          <w:sz w:val="16"/>
+          <w:szCs w:val="16"/>
+          <w:lang w:val="de-DE"/>
+        </w:rPr>
+      </w:pPr>
+      <w:r>
+        <w:rPr>
+          <w:sz w:val="16"/>
+          <w:szCs w:val="16"/>
+          <w:lang w:val="de-DE"/>
+        </w:rPr>
+        <w:t xml:space="preserve">        "correctAnswer": "a",</w:t>
+      </w:r>
+    </w:p>
+    <w:p>
+      <w:pPr>
+        <w:spacing w:after="0" w:line="240" w:lineRule="auto"/>
+        <w:rPr>
+          <w:sz w:val="16"/>
+          <w:szCs w:val="16"/>
+          <w:lang w:val="de-DE"/>
+        </w:rPr>
+      </w:pPr>
+      <w:r>
+        <w:rPr>
+          <w:sz w:val="16"/>
+          <w:szCs w:val="16"/>
+          <w:lang w:val="de-DE"/>
+        </w:rPr>
+        <w:t xml:space="preserve">    </w:t>
+      </w:r>
+    </w:p>
+    <w:p>
+      <w:pPr>
+        <w:spacing w:after="0" w:line="240" w:lineRule="auto"/>
+        <w:rPr>
+          <w:sz w:val="16"/>
+          <w:szCs w:val="16"/>
+          <w:lang w:val="de-DE"/>
+        </w:rPr>
+      </w:pPr>
+      <w:r>
+        <w:rPr>
+          <w:sz w:val="16"/>
+          <w:szCs w:val="16"/>
+          <w:lang w:val="de-DE"/>
+        </w:rPr>
+        <w:t xml:space="preserve">        "category": </w:t>
       </w:r>
       <w:r>
         <w:rPr>
@@ -817,7 +843,25 @@
           <w:szCs w:val="16"/>
           <w:lang w:val="de-DE"/>
         </w:rPr>
-        <w:t>Wie heißt der Song zu dieser Melodie?</w:t>
+        <w:t>"Musik",</w:t>
+      </w:r>
+    </w:p>
+    <w:p>
+      <w:pPr>
+        <w:spacing w:after="0" w:line="240" w:lineRule="auto"/>
+        <w:rPr>
+          <w:sz w:val="16"/>
+          <w:szCs w:val="16"/>
+          <w:lang w:val="de-DE"/>
+        </w:rPr>
+      </w:pPr>
+      <w:r>
+        <w:rPr>
+          <w:sz w:val="16"/>
+          <w:szCs w:val="16"/>
+          <w:lang w:val="de-DE"/>
+        </w:rPr>
+        <w:t xml:space="preserve">        "question": </w:t>
       </w:r>
       <w:r>
         <w:rPr>
@@ -827,150 +871,17 @@
           <w:szCs w:val="16"/>
           <w:lang w:val="de-DE"/>
         </w:rPr>
-        <w:t>",</w:t>
-      </w:r>
-    </w:p>
-    <w:p>
-      <w:pPr>
-        <w:spacing w:after="0" w:line="240" w:lineRule="auto"/>
-        <w:rPr>
-          <w:sz w:val="16"/>
-          <w:szCs w:val="16"/>
-        </w:rPr>
-      </w:pPr>
-      <w:r>
-        <w:rPr>
-          <w:sz w:val="16"/>
-          <w:szCs w:val="16"/>
-        </w:rPr>
-        <w:t xml:space="preserve">              </w:t>
-      </w:r>
-      <w:r>
-        <w:rPr>
-          <w:sz w:val="16"/>
-          <w:szCs w:val="16"/>
-        </w:rPr>
-        <w:t>"(Don't Fear) The Reaper - Blue Oyster Cult"</w:t>
-      </w:r>
-    </w:p>
-    <w:p>
-      <w:pPr>
-        <w:spacing w:after="0" w:line="240" w:lineRule="auto"/>
-        <w:rPr>
-          <w:sz w:val="16"/>
-          <w:szCs w:val="16"/>
-        </w:rPr>
-      </w:pPr>
-      <w:r>
-        <w:rPr>
-          <w:sz w:val="16"/>
-          <w:szCs w:val="16"/>
-        </w:rPr>
-        <w:t xml:space="preserve">              </w:t>
-      </w:r>
-      <w:r>
-        <w:rPr>
-          <w:sz w:val="16"/>
-          <w:szCs w:val="16"/>
-        </w:rPr>
-        <w:t>"Every Breath You Take - The Police"</w:t>
-      </w:r>
-    </w:p>
-    <w:p>
-      <w:pPr>
-        <w:spacing w:after="0" w:line="240" w:lineRule="auto"/>
-        <w:rPr>
-          <w:sz w:val="16"/>
-          <w:szCs w:val="16"/>
-          <w:lang w:val="de-DE"/>
-        </w:rPr>
-      </w:pPr>
-      <w:r>
-        <w:rPr>
-          <w:sz w:val="16"/>
-          <w:szCs w:val="16"/>
-        </w:rPr>
-        <w:t xml:space="preserve">              </w:t>
-      </w:r>
-      <w:r>
-        <w:rPr>
-          <w:sz w:val="16"/>
-          <w:szCs w:val="16"/>
-          <w:lang w:val="de-DE"/>
-        </w:rPr>
-        <w:t>"Crazy Train - Ozzy Osbourne"</w:t>
-      </w:r>
-    </w:p>
-    <w:p>
-      <w:pPr>
-        <w:spacing w:after="0" w:line="240" w:lineRule="auto"/>
-        <w:rPr>
-          <w:sz w:val="16"/>
-          <w:szCs w:val="16"/>
-        </w:rPr>
-      </w:pPr>
-      <w:r>
-        <w:rPr>
-          <w:sz w:val="16"/>
-          <w:szCs w:val="16"/>
-          <w:lang w:val="de-DE"/>
-        </w:rPr>
-        <w:t xml:space="preserve">        </w:t>
-      </w:r>
-      <w:r>
-        <w:rPr>
-          <w:sz w:val="16"/>
-          <w:szCs w:val="16"/>
-        </w:rPr>
-        <w:t>"correctAnswer": "</w:t>
-      </w:r>
-      <w:r>
-        <w:rPr>
-          <w:sz w:val="16"/>
-          <w:szCs w:val="16"/>
-        </w:rPr>
-        <w:t>c</w:t>
-      </w:r>
-      <w:r>
-        <w:rPr>
-          <w:sz w:val="16"/>
-          <w:szCs w:val="16"/>
-        </w:rPr>
-        <w:t>",</w:t>
-      </w:r>
-    </w:p>
-    <w:p>
-      <w:pPr>
-        <w:spacing w:after="0" w:line="240" w:lineRule="auto"/>
-        <w:rPr>
-          <w:sz w:val="16"/>
-          <w:szCs w:val="16"/>
-        </w:rPr>
-      </w:pPr>
-      <w:r>
-        <w:rPr>
-          <w:sz w:val="16"/>
-          <w:szCs w:val="16"/>
-        </w:rPr>
-        <w:t xml:space="preserve">    </w:t>
-      </w:r>
-    </w:p>
-    <w:p>
-      <w:pPr>
-        <w:spacing w:after="0" w:line="240" w:lineRule="auto"/>
+        <w:t>"</w:t>
+      </w:r>
+      <w:r>
         <w:rPr>
           <w:b/>
           <w:bCs/>
           <w:sz w:val="16"/>
           <w:szCs w:val="16"/>
-        </w:rPr>
-      </w:pPr>
-      <w:r>
-        <w:rPr>
-          <w:sz w:val="16"/>
-          <w:szCs w:val="16"/>
-        </w:rPr>
-        <w:t xml:space="preserve">        "category</w:t>
+          <w:lang w:val="de-DE"/>
+        </w:rPr>
+        <w:t>Wie heißt der Song zu dieser Melodie?</w:t>
       </w:r>
       <w:r>
         <w:rPr>
@@ -978,17 +889,86 @@
           <w:bCs/>
           <w:sz w:val="16"/>
           <w:szCs w:val="16"/>
-        </w:rPr>
-        <w:t>": "Im Labor",</w:t>
-      </w:r>
-    </w:p>
-    <w:p>
-      <w:pPr>
-        <w:spacing w:after="0" w:line="240" w:lineRule="auto"/>
-        <w:rPr>
-          <w:sz w:val="16"/>
-          <w:szCs w:val="16"/>
-          <w:lang w:val="de-DE"/>
+          <w:lang w:val="de-DE"/>
+        </w:rPr>
+        <w:t>",</w:t>
+      </w:r>
+    </w:p>
+    <w:p>
+      <w:pPr>
+        <w:spacing w:after="0" w:line="240" w:lineRule="auto"/>
+        <w:rPr>
+          <w:sz w:val="16"/>
+          <w:szCs w:val="16"/>
+        </w:rPr>
+      </w:pPr>
+      <w:r>
+        <w:rPr>
+          <w:sz w:val="16"/>
+          <w:szCs w:val="16"/>
+        </w:rPr>
+        <w:t xml:space="preserve">              </w:t>
+      </w:r>
+      <w:r>
+        <w:rPr>
+          <w:sz w:val="16"/>
+          <w:szCs w:val="16"/>
+        </w:rPr>
+        <w:t>"(Don't Fear) The Reaper - Blue Oyster Cult"</w:t>
+      </w:r>
+    </w:p>
+    <w:p>
+      <w:pPr>
+        <w:spacing w:after="0" w:line="240" w:lineRule="auto"/>
+        <w:rPr>
+          <w:sz w:val="16"/>
+          <w:szCs w:val="16"/>
+        </w:rPr>
+      </w:pPr>
+      <w:r>
+        <w:rPr>
+          <w:sz w:val="16"/>
+          <w:szCs w:val="16"/>
+        </w:rPr>
+        <w:t xml:space="preserve">              </w:t>
+      </w:r>
+      <w:r>
+        <w:rPr>
+          <w:sz w:val="16"/>
+          <w:szCs w:val="16"/>
+        </w:rPr>
+        <w:t>"Every Breath You Take - The Police"</w:t>
+      </w:r>
+    </w:p>
+    <w:p>
+      <w:pPr>
+        <w:spacing w:after="0" w:line="240" w:lineRule="auto"/>
+        <w:rPr>
+          <w:sz w:val="16"/>
+          <w:szCs w:val="16"/>
+        </w:rPr>
+      </w:pPr>
+      <w:r>
+        <w:rPr>
+          <w:sz w:val="16"/>
+          <w:szCs w:val="16"/>
+        </w:rPr>
+        <w:t xml:space="preserve">              </w:t>
+      </w:r>
+      <w:r>
+        <w:rPr>
+          <w:sz w:val="16"/>
+          <w:szCs w:val="16"/>
+        </w:rPr>
+        <w:t>"Crazy Train - Ozzy Osbourne"</w:t>
+      </w:r>
+    </w:p>
+    <w:p>
+      <w:pPr>
+        <w:spacing w:after="0" w:line="240" w:lineRule="auto"/>
+        <w:rPr>
+          <w:sz w:val="16"/>
+          <w:szCs w:val="16"/>
         </w:rPr>
       </w:pPr>
       <w:r>
@@ -1002,137 +982,90 @@
         <w:rPr>
           <w:sz w:val="16"/>
           <w:szCs w:val="16"/>
-          <w:lang w:val="de-DE"/>
-        </w:rPr>
-        <w:t xml:space="preserve">"question": </w:t>
-      </w:r>
-      <w:r>
+        </w:rPr>
+        <w:t>"correctAnswer": "</w:t>
+      </w:r>
+      <w:r>
+        <w:rPr>
+          <w:sz w:val="16"/>
+          <w:szCs w:val="16"/>
+        </w:rPr>
+        <w:t>c</w:t>
+      </w:r>
+      <w:r>
+        <w:rPr>
+          <w:sz w:val="16"/>
+          <w:szCs w:val="16"/>
+        </w:rPr>
+        <w:t>",</w:t>
+      </w:r>
+    </w:p>
+    <w:p>
+      <w:pPr>
+        <w:spacing w:after="0" w:line="240" w:lineRule="auto"/>
+        <w:rPr>
+          <w:sz w:val="16"/>
+          <w:szCs w:val="16"/>
+        </w:rPr>
+      </w:pPr>
+      <w:r>
+        <w:rPr>
+          <w:sz w:val="16"/>
+          <w:szCs w:val="16"/>
+        </w:rPr>
+        <w:t xml:space="preserve">    </w:t>
+      </w:r>
+    </w:p>
+    <w:p>
+      <w:pPr>
+        <w:spacing w:after="0" w:line="240" w:lineRule="auto"/>
         <w:rPr>
           <w:b/>
           <w:bCs/>
           <w:sz w:val="16"/>
           <w:szCs w:val="16"/>
-          <w:lang w:val="de-DE"/>
-        </w:rPr>
-        <w:t>"Was nimmt ein erfahrener Chemiker mit auf eine einsame Insel?</w:t>
-      </w:r>
-      <w:r>
-        <w:rPr>
-          <w:sz w:val="16"/>
-          <w:szCs w:val="16"/>
-          <w:lang w:val="de-DE"/>
-        </w:rPr>
-        <w:t>",</w:t>
-      </w:r>
-    </w:p>
-    <w:p>
-      <w:pPr>
-        <w:spacing w:after="0" w:line="240" w:lineRule="auto"/>
-        <w:rPr>
-          <w:sz w:val="16"/>
-          <w:szCs w:val="16"/>
-          <w:lang w:val="de-DE"/>
-        </w:rPr>
-      </w:pPr>
-      <w:r>
-        <w:rPr>
-          <w:sz w:val="16"/>
-          <w:szCs w:val="16"/>
-          <w:lang w:val="de-DE"/>
-        </w:rPr>
-        <w:t xml:space="preserve">              "Calciumsulfat-Hydrat und Wasser"</w:t>
-      </w:r>
-    </w:p>
-    <w:p>
-      <w:pPr>
-        <w:spacing w:after="0" w:line="240" w:lineRule="auto"/>
-        <w:rPr>
-          <w:sz w:val="16"/>
-          <w:szCs w:val="16"/>
-          <w:lang w:val="de-DE"/>
-        </w:rPr>
-      </w:pPr>
-      <w:r>
-        <w:rPr>
-          <w:sz w:val="16"/>
-          <w:szCs w:val="16"/>
-          <w:lang w:val="de-DE"/>
-        </w:rPr>
-        <w:t xml:space="preserve">              "Ethansäure, Salz und Eisennagel"</w:t>
-      </w:r>
-    </w:p>
-    <w:p>
-      <w:pPr>
-        <w:spacing w:after="0" w:line="240" w:lineRule="auto"/>
-        <w:rPr>
-          <w:sz w:val="16"/>
-          <w:szCs w:val="16"/>
-        </w:rPr>
-      </w:pPr>
-      <w:r>
-        <w:rPr>
-          <w:sz w:val="16"/>
-          <w:szCs w:val="16"/>
-          <w:lang w:val="de-DE"/>
-        </w:rPr>
-        <w:t xml:space="preserve">              </w:t>
-      </w:r>
-      <w:r>
-        <w:rPr>
-          <w:sz w:val="16"/>
-          <w:szCs w:val="16"/>
-        </w:rPr>
-        <w:t>"Glycerin und Kaliumpermanganat"</w:t>
-      </w:r>
-    </w:p>
-    <w:p>
-      <w:pPr>
-        <w:spacing w:after="0" w:line="240" w:lineRule="auto"/>
-        <w:rPr>
-          <w:sz w:val="16"/>
-          <w:szCs w:val="16"/>
-        </w:rPr>
-      </w:pPr>
-      <w:r>
-        <w:rPr>
-          <w:sz w:val="16"/>
-          <w:szCs w:val="16"/>
-        </w:rPr>
-        <w:t xml:space="preserve">        "correctAnswer": "a",</w:t>
-      </w:r>
-    </w:p>
-    <w:p>
-      <w:pPr>
-        <w:spacing w:after="0" w:line="240" w:lineRule="auto"/>
-        <w:rPr>
-          <w:sz w:val="16"/>
-          <w:szCs w:val="16"/>
-        </w:rPr>
-      </w:pPr>
-      <w:r>
-        <w:rPr>
-          <w:sz w:val="16"/>
-          <w:szCs w:val="16"/>
-        </w:rPr>
-        <w:t xml:space="preserve">    </w:t>
-      </w:r>
-    </w:p>
-    <w:p>
-      <w:pPr>
-        <w:spacing w:after="0" w:line="240" w:lineRule="auto"/>
+        </w:rPr>
+      </w:pPr>
+      <w:r>
+        <w:rPr>
+          <w:sz w:val="16"/>
+          <w:szCs w:val="16"/>
+        </w:rPr>
+        <w:t xml:space="preserve">        "category</w:t>
+      </w:r>
+      <w:r>
         <w:rPr>
           <w:b/>
           <w:bCs/>
           <w:sz w:val="16"/>
           <w:szCs w:val="16"/>
         </w:rPr>
-      </w:pPr>
-      <w:r>
-        <w:rPr>
-          <w:sz w:val="16"/>
-          <w:szCs w:val="16"/>
-        </w:rPr>
-        <w:t xml:space="preserve">        "category": </w:t>
+        <w:t>": "Im Labor",</w:t>
+      </w:r>
+    </w:p>
+    <w:p>
+      <w:pPr>
+        <w:spacing w:after="0" w:line="240" w:lineRule="auto"/>
+        <w:rPr>
+          <w:sz w:val="16"/>
+          <w:szCs w:val="16"/>
+          <w:lang w:val="de-DE"/>
+        </w:rPr>
+      </w:pPr>
+      <w:r>
+        <w:rPr>
+          <w:sz w:val="16"/>
+          <w:szCs w:val="16"/>
+        </w:rPr>
+        <w:t xml:space="preserve">        </w:t>
+      </w:r>
+      <w:r>
+        <w:rPr>
+          <w:sz w:val="16"/>
+          <w:szCs w:val="16"/>
+          <w:lang w:val="de-DE"/>
+        </w:rPr>
+        <w:t xml:space="preserve">"question": </w:t>
       </w:r>
       <w:r>
         <w:rPr>
@@ -1140,8 +1073,139 @@
           <w:bCs/>
           <w:sz w:val="16"/>
           <w:szCs w:val="16"/>
-        </w:rPr>
-        <w:t>"?",</w:t>
+          <w:lang w:val="de-DE"/>
+        </w:rPr>
+        <w:t>"Was nimmt ein erfahrener Chemiker mit auf eine einsame Insel?</w:t>
+      </w:r>
+      <w:r>
+        <w:rPr>
+          <w:sz w:val="16"/>
+          <w:szCs w:val="16"/>
+          <w:lang w:val="de-DE"/>
+        </w:rPr>
+        <w:t>",</w:t>
+      </w:r>
+    </w:p>
+    <w:p>
+      <w:pPr>
+        <w:spacing w:after="0" w:line="240" w:lineRule="auto"/>
+        <w:rPr>
+          <w:sz w:val="16"/>
+          <w:szCs w:val="16"/>
+          <w:lang w:val="de-DE"/>
+        </w:rPr>
+      </w:pPr>
+      <w:r>
+        <w:rPr>
+          <w:sz w:val="16"/>
+          <w:szCs w:val="16"/>
+          <w:lang w:val="de-DE"/>
+        </w:rPr>
+        <w:t xml:space="preserve">              "</w:t>
+      </w:r>
+      <w:r>
+        <w:rPr>
+          <w:sz w:val="16"/>
+          <w:szCs w:val="16"/>
+          <w:lang w:val="de-DE"/>
+        </w:rPr>
+        <w:t>Kaliumiodid, Wasserstoffperoxid und Tenside</w:t>
+      </w:r>
+      <w:r>
+        <w:rPr>
+          <w:sz w:val="16"/>
+          <w:szCs w:val="16"/>
+          <w:lang w:val="de-DE"/>
+        </w:rPr>
+        <w:t>"</w:t>
+      </w:r>
+    </w:p>
+    <w:p>
+      <w:pPr>
+        <w:spacing w:after="0" w:line="240" w:lineRule="auto"/>
+        <w:rPr>
+          <w:sz w:val="16"/>
+          <w:szCs w:val="16"/>
+          <w:lang w:val="de-DE"/>
+        </w:rPr>
+      </w:pPr>
+      <w:r>
+        <w:rPr>
+          <w:sz w:val="16"/>
+          <w:szCs w:val="16"/>
+          <w:lang w:val="de-DE"/>
+        </w:rPr>
+        <w:t xml:space="preserve">              "Ethansäure, Salz und Eisennagel"</w:t>
+      </w:r>
+    </w:p>
+    <w:p>
+      <w:pPr>
+        <w:spacing w:after="0" w:line="240" w:lineRule="auto"/>
+        <w:rPr>
+          <w:sz w:val="16"/>
+          <w:szCs w:val="16"/>
+        </w:rPr>
+      </w:pPr>
+      <w:r>
+        <w:rPr>
+          <w:sz w:val="16"/>
+          <w:szCs w:val="16"/>
+          <w:lang w:val="de-DE"/>
+        </w:rPr>
+        <w:t xml:space="preserve">              </w:t>
+      </w:r>
+      <w:r>
+        <w:rPr>
+          <w:sz w:val="16"/>
+          <w:szCs w:val="16"/>
+        </w:rPr>
+        <w:t>"Glycerin und Kaliumpermanganat"</w:t>
+      </w:r>
+    </w:p>
+    <w:p>
+      <w:pPr>
+        <w:spacing w:after="0" w:line="240" w:lineRule="auto"/>
+        <w:rPr>
+          <w:sz w:val="16"/>
+          <w:szCs w:val="16"/>
+        </w:rPr>
+      </w:pPr>
+      <w:r>
+        <w:rPr>
+          <w:sz w:val="16"/>
+          <w:szCs w:val="16"/>
+        </w:rPr>
+        <w:t xml:space="preserve">        "correctAnswer": "</w:t>
+      </w:r>
+      <w:r>
+        <w:rPr>
+          <w:sz w:val="16"/>
+          <w:szCs w:val="16"/>
+        </w:rPr>
+        <w:t>c</w:t>
+      </w:r>
+      <w:r>
+        <w:rPr>
+          <w:sz w:val="16"/>
+          <w:szCs w:val="16"/>
+        </w:rPr>
+        <w:t>",</w:t>
+      </w:r>
+    </w:p>
+    <w:p>
+      <w:pPr>
+        <w:spacing w:after="0" w:line="240" w:lineRule="auto"/>
+        <w:rPr>
+          <w:sz w:val="16"/>
+          <w:szCs w:val="16"/>
+        </w:rPr>
+      </w:pPr>
+      <w:r>
+        <w:rPr>
+          <w:sz w:val="16"/>
+          <w:szCs w:val="16"/>
+        </w:rPr>
+        <w:t xml:space="preserve">    </w:t>
       </w:r>
     </w:p>
     <w:p>
@@ -1152,23 +1216,14 @@
           <w:bCs/>
           <w:sz w:val="16"/>
           <w:szCs w:val="16"/>
-          <w:lang w:val="de-DE"/>
-        </w:rPr>
-      </w:pPr>
-      <w:r>
-        <w:rPr>
-          <w:sz w:val="16"/>
-          <w:szCs w:val="16"/>
-        </w:rPr>
-        <w:t xml:space="preserve">        </w:t>
-      </w:r>
-      <w:r>
-        <w:rPr>
-          <w:sz w:val="16"/>
-          <w:szCs w:val="16"/>
-          <w:lang w:val="de-DE"/>
-        </w:rPr>
-        <w:t xml:space="preserve">"question": </w:t>
+        </w:rPr>
+      </w:pPr>
+      <w:r>
+        <w:rPr>
+          <w:sz w:val="16"/>
+          <w:szCs w:val="16"/>
+        </w:rPr>
+        <w:t xml:space="preserve">        "category": </w:t>
       </w:r>
       <w:r>
         <w:rPr>
@@ -1176,9 +1231,65 @@
           <w:bCs/>
           <w:sz w:val="16"/>
           <w:szCs w:val="16"/>
-          <w:lang w:val="de-DE"/>
-        </w:rPr>
-        <w:t>"Am 13. November 1949 erlebte die frische Bundeshauptstadt Bonn den ersten Staatsbesuch ihrer Geschichte. Wer kam zu Besuch?",</w:t>
+        </w:rPr>
+        <w:t>"?",</w:t>
+      </w:r>
+    </w:p>
+    <w:p>
+      <w:pPr>
+        <w:spacing w:after="0" w:line="240" w:lineRule="auto"/>
+        <w:rPr>
+          <w:b/>
+          <w:bCs/>
+          <w:sz w:val="16"/>
+          <w:szCs w:val="16"/>
+          <w:lang w:val="de-DE"/>
+        </w:rPr>
+      </w:pPr>
+      <w:r>
+        <w:rPr>
+          <w:sz w:val="16"/>
+          <w:szCs w:val="16"/>
+        </w:rPr>
+        <w:t xml:space="preserve">        </w:t>
+      </w:r>
+      <w:r>
+        <w:rPr>
+          <w:sz w:val="16"/>
+          <w:szCs w:val="16"/>
+          <w:lang w:val="de-DE"/>
+        </w:rPr>
+        <w:t xml:space="preserve">"question": </w:t>
+      </w:r>
+      <w:r>
+        <w:rPr>
+          <w:b/>
+          <w:bCs/>
+          <w:sz w:val="16"/>
+          <w:szCs w:val="16"/>
+          <w:lang w:val="de-DE"/>
+        </w:rPr>
+        <w:t>"Am 13. November 1949 erlebte die frische Bundeshauptstadt Bonn den ersten Staatsbesuch ihrer Geschichte. Wer kam</w:t>
+      </w:r>
+      <w:r>
+        <w:rPr>
+          <w:b/>
+          <w:bCs/>
+          <w:sz w:val="16"/>
+          <w:szCs w:val="16"/>
+          <w:lang w:val="de-DE"/>
+        </w:rPr>
+        <w:t xml:space="preserve"> unter anderem</w:t>
+      </w:r>
+      <w:r>
+        <w:rPr>
+          <w:b/>
+          <w:bCs/>
+          <w:sz w:val="16"/>
+          <w:szCs w:val="16"/>
+          <w:lang w:val="de-DE"/>
+        </w:rPr>
+        <w:t xml:space="preserve"> zu Besuch?",</w:t>
       </w:r>
     </w:p>
     <w:p>
@@ -1254,7 +1365,21 @@
           <w:sz w:val="16"/>
           <w:szCs w:val="16"/>
         </w:rPr>
-        <w:t xml:space="preserve">        "correctAnswer": "c",</w:t>
+        <w:t xml:space="preserve">        "correctAnswer": "</w:t>
+      </w:r>
+      <w:r>
+        <w:rPr>
+          <w:sz w:val="16"/>
+          <w:szCs w:val="16"/>
+        </w:rPr>
+        <w:t>b</w:t>
+      </w:r>
+      <w:r>
+        <w:rPr>
+          <w:sz w:val="16"/>
+          <w:szCs w:val="16"/>
+        </w:rPr>
+        <w:t>",</w:t>
       </w:r>
     </w:p>
     <w:p>
@@ -3498,7 +3623,7 @@
 </file>
 
 <file path=customXml/itemProps1.xml><?xml version="1.0" encoding="utf-8"?>
-<ds:datastoreItem xmlns:ds="http://schemas.openxmlformats.org/officeDocument/2006/customXml" ds:itemID="{AA55730D-0BB5-4F83-A55A-D8C29CC391BF}">
+<ds:datastoreItem xmlns:ds="http://schemas.openxmlformats.org/officeDocument/2006/customXml" ds:itemID="{1099E8D5-EF10-49C2-A5D5-0DC5A1351243}">
   <ds:schemaRefs>
     <ds:schemaRef ds:uri="http://schemas.openxmlformats.org/officeDocument/2006/bibliography"/>
   </ds:schemaRefs>

</xml_diff>